<commit_message>
refactor assignment java core
</commit_message>
<xml_diff>
--- a/src/JavaCoreBasic/OOP/OOP.docx
+++ b/src/JavaCoreBasic/OOP/OOP.docx
@@ -130,13 +130,7 @@
         <w:t xml:space="preserve">: </w:t>
       </w:r>
       <w:r>
-        <w:t>là khả năng một đối tượng có thể có nhiều hình thái khác nhau hoặc một phương thức có thể được thực hiện theo nhiều cách khác nhau tùy thuộc vào đối tượng gọi nó.</w:t>
-      </w:r>
-      <w:r>
-        <w:t xml:space="preserve"> </w:t>
-      </w:r>
-      <w:r>
-        <w:t>Tính chất này thường được thể hiện qua việc ghi đè phương thức (method overriding)</w:t>
+        <w:t>là khả năng một đối tượng có thể có nhiều hình thái khác nhau hoặc một phương thức có thể được thực hiện theo nhiều cách khác nhau tùy thuộc vào đối tượng gọi nó. Tính chất này thường được thể hiện qua việc ghi đè phương thức (method overriding)</w:t>
       </w:r>
     </w:p>
     <w:p>
@@ -191,30 +185,31 @@
       </w:r>
       <w:proofErr w:type="gramEnd"/>
       <w:r>
-        <w:t xml:space="preserve"> Nêu đặc điểm của từng loại</w:t>
-      </w:r>
-    </w:p>
-    <w:p>
-      <w:pPr>
-        <w:pStyle w:val="NoSpacing"/>
-        <w:rPr>
-          <w:b/>
-          <w:bCs/>
-        </w:rPr>
-      </w:pPr>
-      <w:r>
-        <w:rPr>
-          <w:b/>
-          <w:bCs/>
-        </w:rPr>
-        <w:t xml:space="preserve">- </w:t>
-      </w:r>
-      <w:r>
-        <w:rPr>
-          <w:b/>
-          <w:bCs/>
-        </w:rPr>
-        <w:t>public</w:t>
+        <w:t xml:space="preserve"> Nêu đặc điểm của từng </w:t>
+      </w:r>
+      <w:proofErr w:type="gramStart"/>
+      <w:r>
+        <w:t>loại</w:t>
+      </w:r>
+      <w:r>
+        <w:t xml:space="preserve"> ?</w:t>
+      </w:r>
+      <w:proofErr w:type="gramEnd"/>
+    </w:p>
+    <w:p>
+      <w:pPr>
+        <w:pStyle w:val="NoSpacing"/>
+        <w:rPr>
+          <w:b/>
+          <w:bCs/>
+        </w:rPr>
+      </w:pPr>
+      <w:r>
+        <w:rPr>
+          <w:b/>
+          <w:bCs/>
+        </w:rPr>
+        <w:t>- public</w:t>
       </w:r>
     </w:p>
     <w:p>
@@ -357,19 +352,7 @@
         <w:pStyle w:val="NoSpacing"/>
       </w:pPr>
       <w:r>
-        <w:t xml:space="preserve">Phạm vi: Khi một thành phần không được khai báo với bất kỳ </w:t>
-      </w:r>
-      <w:r>
-        <w:t>a</w:t>
-      </w:r>
-      <w:r>
-        <w:t xml:space="preserve">ccess </w:t>
-      </w:r>
-      <w:r>
-        <w:t>m</w:t>
-      </w:r>
-      <w:r>
-        <w:t>odifier nào, nó sẽ có quyền truy cập mặc định (default). Các thành phần này chỉ có thể được truy cập trong cùng một package.</w:t>
+        <w:t>Phạm vi: Khi một thành phần không được khai báo với bất kỳ access modifier nào, nó sẽ có quyền truy cập mặc định (default). Các thành phần này chỉ có thể được truy cập trong cùng một package.</w:t>
       </w:r>
     </w:p>
     <w:p>
@@ -596,10 +579,7 @@
         <w:pStyle w:val="NoSpacing"/>
       </w:pPr>
       <w:r>
-        <w:t xml:space="preserve">- </w:t>
-      </w:r>
-      <w:r>
-        <w:t>Instance (Đối tượng)</w:t>
+        <w:t>- Instance (Đối tượng)</w:t>
       </w:r>
     </w:p>
     <w:p>
@@ -1593,10 +1573,7 @@
         <w:pStyle w:val="NoSpacing"/>
       </w:pPr>
       <w:r>
-        <w:t>N</w:t>
-      </w:r>
-      <w:r>
-        <w:t>ếu cả phương thức trừu tượng trong abstract class và phương thức trong interface đều có cùng tên và cùng kiểu trả về, không có xung đột xảy ra. Lớp con chỉ cần ghi đè (override) phương thức một lần duy nhất.</w:t>
+        <w:t>Nếu cả phương thức trừu tượng trong abstract class và phương thức trong interface đều có cùng tên và cùng kiểu trả về, không có xung đột xảy ra. Lớp con chỉ cần ghi đè (override) phương thức một lần duy nhất.</w:t>
       </w:r>
     </w:p>
     <w:p>
@@ -1701,14 +1678,7 @@
           <w:b/>
           <w:bCs/>
         </w:rPr>
-        <w:t xml:space="preserve">- Trường hợp: </w:t>
-      </w:r>
-      <w:r>
-        <w:rPr>
-          <w:b/>
-          <w:bCs/>
-        </w:rPr>
-        <w:t xml:space="preserve">Xung đột khi phương thức có cùng tên nhưng khác kiểu trả về </w:t>
+        <w:t xml:space="preserve">- Trường hợp: Xung đột khi phương thức có cùng tên nhưng khác kiểu trả về </w:t>
       </w:r>
     </w:p>
     <w:p>
@@ -1827,14 +1797,7 @@
           <w:b/>
           <w:bCs/>
         </w:rPr>
-        <w:t>- Overriding</w:t>
-      </w:r>
-      <w:r>
-        <w:rPr>
-          <w:b/>
-          <w:bCs/>
-        </w:rPr>
-        <w:t>:</w:t>
+        <w:t>- Overriding:</w:t>
       </w:r>
     </w:p>
     <w:p>
@@ -6257,6 +6220,7 @@
   <w:style w:type="character" w:default="1" w:styleId="DefaultParagraphFont">
     <w:name w:val="Default Paragraph Font"/>
     <w:uiPriority w:val="1"/>
+    <w:semiHidden/>
     <w:unhideWhenUsed/>
   </w:style>
   <w:style w:type="table" w:default="1" w:styleId="TableNormal">

</xml_diff>